<commit_message>
Parallel Optimization for Main Run File
</commit_message>
<xml_diff>
--- a/DOC_MC-NBC_for_Ranking.docx
+++ b/DOC_MC-NBC_for_Ranking.docx
@@ -2069,7 +2069,6 @@
         </w:numPr>
         <w:ind w:leftChars="0" w:left="709"/>
         <w:rPr>
-          <w:rFonts w:hint="eastAsia"/>
           <w:b/>
         </w:rPr>
       </w:pPr>
@@ -2256,7 +2255,6 @@
     <w:p>
       <w:pPr>
         <w:rPr>
-          <w:rFonts w:hint="eastAsia"/>
           <w:i/>
         </w:rPr>
       </w:pPr>
@@ -2600,13 +2598,7 @@
           <w:rPr>
             <w:rFonts w:ascii="Cambria Math" w:hAnsi="Cambria Math"/>
           </w:rPr>
-          <m:t>O</m:t>
-        </m:r>
-        <m:r>
-          <w:rPr>
-            <w:rFonts w:ascii="Cambria Math" w:hAnsi="Cambria Math"/>
-          </w:rPr>
-          <m:t>=2</m:t>
+          <m:t>O=2</m:t>
         </m:r>
       </m:oMath>
       <w:r>
@@ -2764,7 +2756,6 @@
     <w:p>
       <w:pPr>
         <w:rPr>
-          <w:rFonts w:hint="eastAsia"/>
           <w:i/>
         </w:rPr>
       </w:pPr>
@@ -3843,9 +3834,6 @@
           <w:tab w:val="left" w:pos="3180"/>
         </w:tabs>
         <w:ind w:leftChars="0" w:left="709"/>
-        <w:rPr>
-          <w:rFonts w:hint="eastAsia"/>
-        </w:rPr>
       </w:pPr>
       <m:oMath>
         <m:r>
@@ -3913,13 +3901,7 @@
             <w:rPr>
               <w:rFonts w:ascii="Cambria Math" w:hAnsi="Cambria Math" w:cs="Times New Roman"/>
             </w:rPr>
-            <m:t xml:space="preserve">               </m:t>
-          </m:r>
-          <m:r>
-            <w:rPr>
-              <w:rFonts w:ascii="Cambria Math" w:hAnsi="Cambria Math" w:cs="Times New Roman"/>
-            </w:rPr>
-            <m:t>p</m:t>
+            <m:t xml:space="preserve">               p</m:t>
           </m:r>
           <m:d>
             <m:dPr>
@@ -4777,7 +4759,7 @@
           <w:tab w:val="left" w:pos="3180"/>
         </w:tabs>
         <w:rPr>
-          <w:rFonts w:cs="Times New Roman" w:hint="eastAsia"/>
+          <w:rFonts w:cs="Times New Roman"/>
           <w:i/>
         </w:rPr>
       </w:pPr>
@@ -5536,7 +5518,6 @@
     <w:p>
       <w:pPr>
         <w:rPr>
-          <w:rFonts w:hint="eastAsia"/>
           <w:i/>
         </w:rPr>
       </w:pPr>
@@ -5618,13 +5599,7 @@
                 <w:rPr>
                   <w:rFonts w:ascii="Cambria Math" w:hAnsi="Cambria Math" w:cs="Times New Roman"/>
                 </w:rPr>
-                <m:t>k</m:t>
-              </m:r>
-              <m:r>
-                <w:rPr>
-                  <w:rFonts w:ascii="Cambria Math" w:hAnsi="Cambria Math" w:cs="Times New Roman"/>
-                </w:rPr>
-                <m:t>=1</m:t>
+                <m:t>k=1</m:t>
               </m:r>
             </m:sub>
             <m:sup>
@@ -6344,7 +6319,6 @@
     <w:p>
       <w:pPr>
         <w:rPr>
-          <w:rFonts w:hint="eastAsia"/>
           <w:i/>
         </w:rPr>
       </w:pPr>
@@ -7231,7 +7205,8 @@
         </w:tabs>
         <w:ind w:leftChars="0" w:left="709"/>
         <w:rPr>
-          <w:rFonts w:ascii="바탕" w:eastAsia="바탕" w:hAnsi="바탕" w:cs="바탕" w:hint="eastAsia"/>
+          <w:rFonts w:eastAsia="바탕" w:cs="바탕"/>
+          <w:i/>
         </w:rPr>
       </w:pPr>
       <w:r>
@@ -7256,6 +7231,1056 @@
         </w:rPr>
         <w:t>are observed, the uncertainty of large tails should be mitigated as much as possible</w:t>
       </w:r>
+    </w:p>
+    <w:p>
+      <w:pPr>
+        <w:jc w:val="center"/>
+        <w:rPr>
+          <w:rFonts w:cs="Times New Roman"/>
+          <w:b/>
+          <w:sz w:val="28"/>
+        </w:rPr>
+      </w:pPr>
+      <w:r>
+        <w:rPr>
+          <w:rFonts w:cs="Times New Roman"/>
+          <w:b/>
+          <w:sz w:val="28"/>
+        </w:rPr>
+        <w:lastRenderedPageBreak/>
+        <w:t>STUDY NOTES</w:t>
+      </w:r>
+    </w:p>
+    <w:p>
+      <w:pPr>
+        <w:rPr>
+          <w:rFonts w:cs="Times New Roman"/>
+          <w:b/>
+          <w:sz w:val="28"/>
+        </w:rPr>
+      </w:pPr>
+      <w:r>
+        <w:rPr>
+          <w:rFonts w:hint="eastAsia"/>
+          <w:i/>
+          <w:noProof/>
+        </w:rPr>
+        <w:drawing>
+          <wp:inline distT="0" distB="0" distL="0" distR="0" wp14:anchorId="7FC0FEB8" wp14:editId="29F8DDC5">
+            <wp:extent cx="5596128" cy="3466655"/>
+            <wp:effectExtent l="0" t="0" r="5080" b="635"/>
+            <wp:docPr id="5" name="Picture 5"/>
+            <wp:cNvGraphicFramePr>
+              <a:graphicFrameLocks xmlns:a="http://schemas.openxmlformats.org/drawingml/2006/main" noChangeAspect="1"/>
+            </wp:cNvGraphicFramePr>
+            <a:graphic xmlns:a="http://schemas.openxmlformats.org/drawingml/2006/main">
+              <a:graphicData uri="http://schemas.openxmlformats.org/drawingml/2006/picture">
+                <pic:pic xmlns:pic="http://schemas.openxmlformats.org/drawingml/2006/picture">
+                  <pic:nvPicPr>
+                    <pic:cNvPr id="0" name="Picture 2"/>
+                    <pic:cNvPicPr>
+                      <a:picLocks noChangeAspect="1" noChangeArrowheads="1"/>
+                    </pic:cNvPicPr>
+                  </pic:nvPicPr>
+                  <pic:blipFill>
+                    <a:blip r:embed="rId7">
+                      <a:extLst>
+                        <a:ext uri="{28A0092B-C50C-407E-A947-70E740481C1C}">
+                          <a14:useLocalDpi xmlns:a14="http://schemas.microsoft.com/office/drawing/2010/main" val="0"/>
+                        </a:ext>
+                      </a:extLst>
+                    </a:blip>
+                    <a:srcRect/>
+                    <a:stretch>
+                      <a:fillRect/>
+                    </a:stretch>
+                  </pic:blipFill>
+                  <pic:spPr bwMode="auto">
+                    <a:xfrm>
+                      <a:off x="0" y="0"/>
+                      <a:ext cx="5596128" cy="3466655"/>
+                    </a:xfrm>
+                    <a:prstGeom prst="rect">
+                      <a:avLst/>
+                    </a:prstGeom>
+                    <a:noFill/>
+                    <a:ln>
+                      <a:noFill/>
+                    </a:ln>
+                  </pic:spPr>
+                </pic:pic>
+              </a:graphicData>
+            </a:graphic>
+          </wp:inline>
+        </w:drawing>
+      </w:r>
+    </w:p>
+    <w:p>
+      <w:pPr>
+        <w:rPr>
+          <w:rFonts w:cs="Times New Roman"/>
+          <w:b/>
+          <w:sz w:val="28"/>
+        </w:rPr>
+      </w:pPr>
+      <w:r>
+        <w:rPr>
+          <w:rFonts w:cs="Times New Roman" w:hint="eastAsia"/>
+          <w:b/>
+        </w:rPr>
+        <w:t xml:space="preserve">Posterior Probability </w:t>
+      </w:r>
+      <m:oMath>
+        <m:r>
+          <w:rPr>
+            <w:rFonts w:ascii="Cambria Math" w:hAnsi="Cambria Math"/>
+          </w:rPr>
+          <m:t>P(</m:t>
+        </m:r>
+        <m:sSub>
+          <m:sSubPr>
+            <m:ctrlPr>
+              <w:rPr>
+                <w:rFonts w:ascii="Cambria Math" w:hAnsi="Cambria Math"/>
+                <w:i/>
+              </w:rPr>
+            </m:ctrlPr>
+          </m:sSubPr>
+          <m:e>
+            <m:r>
+              <w:rPr>
+                <w:rFonts w:ascii="Cambria Math" w:hAnsi="Cambria Math"/>
+              </w:rPr>
+              <m:t>x</m:t>
+            </m:r>
+          </m:e>
+          <m:sub>
+            <m:r>
+              <w:rPr>
+                <w:rFonts w:ascii="Cambria Math" w:hAnsi="Cambria Math"/>
+              </w:rPr>
+              <m:t>i</m:t>
+            </m:r>
+          </m:sub>
+        </m:sSub>
+        <m:r>
+          <w:rPr>
+            <w:rFonts w:ascii="Cambria Math" w:hAnsi="Cambria Math"/>
+          </w:rPr>
+          <m:t>|</m:t>
+        </m:r>
+        <m:sSub>
+          <m:sSubPr>
+            <m:ctrlPr>
+              <w:rPr>
+                <w:rFonts w:ascii="Cambria Math" w:hAnsi="Cambria Math"/>
+                <w:i/>
+              </w:rPr>
+            </m:ctrlPr>
+          </m:sSubPr>
+          <m:e>
+            <m:r>
+              <w:rPr>
+                <w:rFonts w:ascii="Cambria Math" w:hAnsi="Cambria Math"/>
+              </w:rPr>
+              <m:t>c</m:t>
+            </m:r>
+          </m:e>
+          <m:sub>
+            <m:r>
+              <w:rPr>
+                <w:rFonts w:ascii="Cambria Math" w:hAnsi="Cambria Math"/>
+              </w:rPr>
+              <m:t>i</m:t>
+            </m:r>
+          </m:sub>
+        </m:sSub>
+        <m:r>
+          <w:rPr>
+            <w:rFonts w:ascii="Cambria Math" w:hAnsi="Cambria Math"/>
+          </w:rPr>
+          <m:t>)</m:t>
+        </m:r>
+      </m:oMath>
+      <w:r>
+        <w:t xml:space="preserve"> &gt;&gt; </w:t>
+      </w:r>
+      <w:r>
+        <w:t xml:space="preserve">for a given evaluation outcome ( </w:t>
+      </w:r>
+      <m:oMath>
+        <m:sSub>
+          <m:sSubPr>
+            <m:ctrlPr>
+              <w:rPr>
+                <w:rFonts w:ascii="Cambria Math" w:hAnsi="Cambria Math"/>
+                <w:i/>
+              </w:rPr>
+            </m:ctrlPr>
+          </m:sSubPr>
+          <m:e>
+            <m:r>
+              <w:rPr>
+                <w:rFonts w:ascii="Cambria Math" w:hAnsi="Cambria Math"/>
+              </w:rPr>
+              <m:t>c</m:t>
+            </m:r>
+          </m:e>
+          <m:sub>
+            <m:r>
+              <w:rPr>
+                <w:rFonts w:ascii="Cambria Math" w:hAnsi="Cambria Math"/>
+              </w:rPr>
+              <m:t>1</m:t>
+            </m:r>
+          </m:sub>
+        </m:sSub>
+        <m:r>
+          <w:rPr>
+            <w:rFonts w:ascii="Cambria Math" w:hAnsi="Cambria Math"/>
+          </w:rPr>
+          <m:t>="succeeds in meeting target criteria"</m:t>
+        </m:r>
+      </m:oMath>
+      <w:r>
+        <w:rPr>
+          <w:rFonts w:hint="eastAsia"/>
+        </w:rPr>
+        <w:t xml:space="preserve">, </w:t>
+      </w:r>
+      <m:oMath>
+        <m:sSub>
+          <m:sSubPr>
+            <m:ctrlPr>
+              <w:rPr>
+                <w:rFonts w:ascii="Cambria Math" w:hAnsi="Cambria Math"/>
+                <w:i/>
+              </w:rPr>
+            </m:ctrlPr>
+          </m:sSubPr>
+          <m:e>
+            <m:r>
+              <w:rPr>
+                <w:rFonts w:ascii="Cambria Math" w:hAnsi="Cambria Math"/>
+              </w:rPr>
+              <m:t>c</m:t>
+            </m:r>
+          </m:e>
+          <m:sub>
+            <m:r>
+              <w:rPr>
+                <w:rFonts w:ascii="Cambria Math" w:hAnsi="Cambria Math"/>
+              </w:rPr>
+              <m:t>2</m:t>
+            </m:r>
+          </m:sub>
+        </m:sSub>
+        <m:r>
+          <w:rPr>
+            <w:rFonts w:ascii="Cambria Math" w:hAnsi="Cambria Math"/>
+          </w:rPr>
+          <m:t>="fails to meet target criteria"</m:t>
+        </m:r>
+      </m:oMath>
+      <w:r>
+        <w:rPr>
+          <w:rFonts w:hint="eastAsia"/>
+        </w:rPr>
+        <w:t xml:space="preserve">) </w:t>
+      </w:r>
+      <w:r>
+        <w:t xml:space="preserve">what is the probability of parameter </w:t>
+      </w:r>
+      <m:oMath>
+        <m:sSub>
+          <m:sSubPr>
+            <m:ctrlPr>
+              <w:rPr>
+                <w:rFonts w:ascii="Cambria Math" w:hAnsi="Cambria Math"/>
+                <w:i/>
+              </w:rPr>
+            </m:ctrlPr>
+          </m:sSubPr>
+          <m:e>
+            <m:r>
+              <w:rPr>
+                <w:rFonts w:ascii="Cambria Math" w:hAnsi="Cambria Math"/>
+              </w:rPr>
+              <m:t>x</m:t>
+            </m:r>
+          </m:e>
+          <m:sub>
+            <m:r>
+              <w:rPr>
+                <w:rFonts w:ascii="Cambria Math" w:hAnsi="Cambria Math"/>
+              </w:rPr>
+              <m:t>i</m:t>
+            </m:r>
+          </m:sub>
+        </m:sSub>
+      </m:oMath>
+      <w:r>
+        <w:rPr>
+          <w:rFonts w:hint="eastAsia"/>
+        </w:rPr>
+        <w:t>?</w:t>
+      </w:r>
+    </w:p>
+    <w:p>
+      <w:pPr>
+        <w:pStyle w:val="ListParagraph"/>
+        <w:numPr>
+          <w:ilvl w:val="0"/>
+          <w:numId w:val="6"/>
+        </w:numPr>
+        <w:tabs>
+          <w:tab w:val="left" w:pos="3180"/>
+        </w:tabs>
+        <w:ind w:leftChars="0"/>
+      </w:pPr>
+      <w:r>
+        <w:rPr>
+          <w:rFonts w:hint="eastAsia"/>
+        </w:rPr>
+        <w:t>I</w:t>
+      </w:r>
+      <w:r>
+        <w:t xml:space="preserve">n other words, </w:t>
+      </w:r>
+      <w:r>
+        <w:rPr>
+          <w:color w:val="FF0000"/>
+        </w:rPr>
+        <w:t xml:space="preserve">what is the probability of a class </w:t>
+      </w:r>
+      <w:r>
+        <w:rPr>
+          <w:color w:val="FF0000"/>
+        </w:rPr>
+        <w:t>label (</w:t>
+      </w:r>
+      <m:oMath>
+        <m:sSub>
+          <m:sSubPr>
+            <m:ctrlPr>
+              <w:rPr>
+                <w:rFonts w:ascii="Cambria Math" w:hAnsi="Cambria Math"/>
+                <w:i/>
+                <w:color w:val="FF0000"/>
+              </w:rPr>
+            </m:ctrlPr>
+          </m:sSubPr>
+          <m:e>
+            <m:r>
+              <w:rPr>
+                <w:rFonts w:ascii="Cambria Math" w:hAnsi="Cambria Math"/>
+                <w:color w:val="FF0000"/>
+              </w:rPr>
+              <m:t>c</m:t>
+            </m:r>
+          </m:e>
+          <m:sub>
+            <m:r>
+              <w:rPr>
+                <w:rFonts w:ascii="Cambria Math" w:hAnsi="Cambria Math"/>
+                <w:color w:val="FF0000"/>
+              </w:rPr>
+              <m:t>1</m:t>
+            </m:r>
+          </m:sub>
+        </m:sSub>
+      </m:oMath>
+      <w:r>
+        <w:rPr>
+          <w:rFonts w:hint="eastAsia"/>
+          <w:color w:val="FF0000"/>
+        </w:rPr>
+        <w:t xml:space="preserve"> or </w:t>
+      </w:r>
+      <m:oMath>
+        <m:sSub>
+          <m:sSubPr>
+            <m:ctrlPr>
+              <w:rPr>
+                <w:rFonts w:ascii="Cambria Math" w:hAnsi="Cambria Math"/>
+                <w:i/>
+                <w:color w:val="FF0000"/>
+              </w:rPr>
+            </m:ctrlPr>
+          </m:sSubPr>
+          <m:e>
+            <m:r>
+              <w:rPr>
+                <w:rFonts w:ascii="Cambria Math" w:hAnsi="Cambria Math"/>
+                <w:color w:val="FF0000"/>
+              </w:rPr>
+              <m:t>c</m:t>
+            </m:r>
+          </m:e>
+          <m:sub>
+            <m:r>
+              <w:rPr>
+                <w:rFonts w:ascii="Cambria Math" w:hAnsi="Cambria Math"/>
+                <w:color w:val="FF0000"/>
+              </w:rPr>
+              <m:t>2</m:t>
+            </m:r>
+          </m:sub>
+        </m:sSub>
+      </m:oMath>
+      <w:r>
+        <w:rPr>
+          <w:rFonts w:hint="eastAsia"/>
+          <w:color w:val="FF0000"/>
+        </w:rPr>
+        <w:t xml:space="preserve">) based on the value of a parameter </w:t>
+      </w:r>
+      <m:oMath>
+        <m:sSub>
+          <m:sSubPr>
+            <m:ctrlPr>
+              <w:rPr>
+                <w:rFonts w:ascii="Cambria Math" w:hAnsi="Cambria Math"/>
+                <w:i/>
+                <w:color w:val="FF0000"/>
+              </w:rPr>
+            </m:ctrlPr>
+          </m:sSubPr>
+          <m:e>
+            <m:r>
+              <w:rPr>
+                <w:rFonts w:ascii="Cambria Math" w:hAnsi="Cambria Math"/>
+                <w:color w:val="FF0000"/>
+              </w:rPr>
+              <m:t>x</m:t>
+            </m:r>
+          </m:e>
+          <m:sub>
+            <m:r>
+              <w:rPr>
+                <w:rFonts w:ascii="Cambria Math" w:hAnsi="Cambria Math"/>
+                <w:color w:val="FF0000"/>
+              </w:rPr>
+              <m:t>i</m:t>
+            </m:r>
+          </m:sub>
+        </m:sSub>
+      </m:oMath>
+      <w:r>
+        <w:rPr>
+          <w:rFonts w:hint="eastAsia"/>
+          <w:color w:val="FF0000"/>
+        </w:rPr>
+        <w:t>??</w:t>
+      </w:r>
+      <w:r>
+        <w:rPr>
+          <w:color w:val="FF0000"/>
+        </w:rPr>
+        <w:t xml:space="preserve"> </w:t>
+      </w:r>
+      <w:r>
+        <w:t xml:space="preserve">AKA, the distribution of success/failure rates depending on the value of parameter </w:t>
+      </w:r>
+      <m:oMath>
+        <m:sSub>
+          <m:sSubPr>
+            <m:ctrlPr>
+              <w:rPr>
+                <w:rFonts w:ascii="Cambria Math" w:hAnsi="Cambria Math"/>
+                <w:i/>
+              </w:rPr>
+            </m:ctrlPr>
+          </m:sSubPr>
+          <m:e>
+            <m:r>
+              <w:rPr>
+                <w:rFonts w:ascii="Cambria Math" w:hAnsi="Cambria Math"/>
+              </w:rPr>
+              <m:t>x</m:t>
+            </m:r>
+          </m:e>
+          <m:sub>
+            <m:r>
+              <w:rPr>
+                <w:rFonts w:ascii="Cambria Math" w:hAnsi="Cambria Math"/>
+              </w:rPr>
+              <m:t>i</m:t>
+            </m:r>
+          </m:sub>
+        </m:sSub>
+      </m:oMath>
+    </w:p>
+    <w:p>
+      <w:pPr>
+        <w:pStyle w:val="ListParagraph"/>
+        <w:numPr>
+          <w:ilvl w:val="0"/>
+          <w:numId w:val="6"/>
+        </w:numPr>
+        <w:tabs>
+          <w:tab w:val="left" w:pos="3180"/>
+        </w:tabs>
+        <w:ind w:leftChars="0"/>
+        <w:rPr>
+          <w:rFonts w:hint="eastAsia"/>
+        </w:rPr>
+      </w:pPr>
+      <w:r>
+        <w:t xml:space="preserve">Unlike prior probability, this represents the </w:t>
+      </w:r>
+      <w:r>
+        <w:rPr>
+          <w:color w:val="FF0000"/>
+        </w:rPr>
+        <w:t xml:space="preserve">uncertainty of parameter </w:t>
+      </w:r>
+      <m:oMath>
+        <m:sSub>
+          <m:sSubPr>
+            <m:ctrlPr>
+              <w:rPr>
+                <w:rFonts w:ascii="Cambria Math" w:hAnsi="Cambria Math"/>
+                <w:i/>
+                <w:color w:val="FF0000"/>
+              </w:rPr>
+            </m:ctrlPr>
+          </m:sSubPr>
+          <m:e>
+            <m:r>
+              <w:rPr>
+                <w:rFonts w:ascii="Cambria Math" w:hAnsi="Cambria Math"/>
+                <w:color w:val="FF0000"/>
+              </w:rPr>
+              <m:t>x</m:t>
+            </m:r>
+          </m:e>
+          <m:sub>
+            <m:r>
+              <w:rPr>
+                <w:rFonts w:ascii="Cambria Math" w:hAnsi="Cambria Math"/>
+                <w:color w:val="FF0000"/>
+              </w:rPr>
+              <m:t>i</m:t>
+            </m:r>
+          </m:sub>
+        </m:sSub>
+      </m:oMath>
+      <w:r>
+        <w:rPr>
+          <w:rFonts w:hint="eastAsia"/>
+          <w:color w:val="FF0000"/>
+        </w:rPr>
+        <w:t xml:space="preserve"> </w:t>
+      </w:r>
+      <w:r>
+        <w:rPr>
+          <w:color w:val="FF0000"/>
+        </w:rPr>
+        <w:t>that has been revised with additional data.</w:t>
+      </w:r>
+      <w:r>
+        <w:t xml:space="preserve"> Here, the additional data is that depending on certain evaluation outcomes, the appearance of certain values of </w:t>
+      </w:r>
+      <m:oMath>
+        <m:sSub>
+          <m:sSubPr>
+            <m:ctrlPr>
+              <w:rPr>
+                <w:rFonts w:ascii="Cambria Math" w:hAnsi="Cambria Math"/>
+                <w:i/>
+              </w:rPr>
+            </m:ctrlPr>
+          </m:sSubPr>
+          <m:e>
+            <m:r>
+              <w:rPr>
+                <w:rFonts w:ascii="Cambria Math" w:hAnsi="Cambria Math"/>
+              </w:rPr>
+              <m:t>x</m:t>
+            </m:r>
+          </m:e>
+          <m:sub>
+            <m:r>
+              <w:rPr>
+                <w:rFonts w:ascii="Cambria Math" w:hAnsi="Cambria Math"/>
+              </w:rPr>
+              <m:t>i</m:t>
+            </m:r>
+          </m:sub>
+        </m:sSub>
+      </m:oMath>
+      <w:r>
+        <w:rPr>
+          <w:rFonts w:hint="eastAsia"/>
+        </w:rPr>
+        <w:t xml:space="preserve"> </w:t>
+      </w:r>
+      <w:r>
+        <w:t xml:space="preserve">change, so we can revise the PDF of </w:t>
+      </w:r>
+      <m:oMath>
+        <m:sSub>
+          <m:sSubPr>
+            <m:ctrlPr>
+              <w:rPr>
+                <w:rFonts w:ascii="Cambria Math" w:hAnsi="Cambria Math"/>
+                <w:i/>
+              </w:rPr>
+            </m:ctrlPr>
+          </m:sSubPr>
+          <m:e>
+            <m:r>
+              <w:rPr>
+                <w:rFonts w:ascii="Cambria Math" w:hAnsi="Cambria Math"/>
+              </w:rPr>
+              <m:t>x</m:t>
+            </m:r>
+          </m:e>
+          <m:sub>
+            <m:r>
+              <w:rPr>
+                <w:rFonts w:ascii="Cambria Math" w:hAnsi="Cambria Math"/>
+              </w:rPr>
+              <m:t>i</m:t>
+            </m:r>
+          </m:sub>
+        </m:sSub>
+      </m:oMath>
+    </w:p>
+    <w:p>
+      <w:pPr>
+        <w:tabs>
+          <w:tab w:val="left" w:pos="3180"/>
+        </w:tabs>
+        <w:rPr>
+          <w:rFonts w:hint="eastAsia"/>
+          <w:b/>
+        </w:rPr>
+      </w:pPr>
+      <w:r>
+        <w:rPr>
+          <w:rFonts w:hint="eastAsia"/>
+          <w:b/>
+        </w:rPr>
+        <w:t xml:space="preserve">Prior Probability: </w:t>
+      </w:r>
+      <m:oMath>
+        <m:r>
+          <w:rPr>
+            <w:rFonts w:ascii="Cambria Math" w:hAnsi="Cambria Math"/>
+          </w:rPr>
+          <m:t>P(</m:t>
+        </m:r>
+        <m:sSub>
+          <m:sSubPr>
+            <m:ctrlPr>
+              <w:rPr>
+                <w:rFonts w:ascii="Cambria Math" w:hAnsi="Cambria Math"/>
+                <w:i/>
+              </w:rPr>
+            </m:ctrlPr>
+          </m:sSubPr>
+          <m:e>
+            <m:r>
+              <w:rPr>
+                <w:rFonts w:ascii="Cambria Math" w:hAnsi="Cambria Math"/>
+              </w:rPr>
+              <m:t>x</m:t>
+            </m:r>
+          </m:e>
+          <m:sub>
+            <m:r>
+              <w:rPr>
+                <w:rFonts w:ascii="Cambria Math" w:hAnsi="Cambria Math"/>
+              </w:rPr>
+              <m:t>i</m:t>
+            </m:r>
+          </m:sub>
+        </m:sSub>
+        <m:r>
+          <w:rPr>
+            <w:rFonts w:ascii="Cambria Math" w:hAnsi="Cambria Math"/>
+          </w:rPr>
+          <m:t>)</m:t>
+        </m:r>
+      </m:oMath>
+      <w:r>
+        <w:rPr>
+          <w:rFonts w:hint="eastAsia"/>
+        </w:rPr>
+        <w:t xml:space="preserve">, what is the </w:t>
+      </w:r>
+      <w:r>
+        <w:t xml:space="preserve">probability of the values parameter </w:t>
+      </w:r>
+      <m:oMath>
+        <m:sSub>
+          <m:sSubPr>
+            <m:ctrlPr>
+              <w:rPr>
+                <w:rFonts w:ascii="Cambria Math" w:hAnsi="Cambria Math"/>
+                <w:i/>
+              </w:rPr>
+            </m:ctrlPr>
+          </m:sSubPr>
+          <m:e>
+            <m:r>
+              <w:rPr>
+                <w:rFonts w:ascii="Cambria Math" w:hAnsi="Cambria Math"/>
+              </w:rPr>
+              <m:t>x</m:t>
+            </m:r>
+          </m:e>
+          <m:sub>
+            <m:r>
+              <w:rPr>
+                <w:rFonts w:ascii="Cambria Math" w:hAnsi="Cambria Math"/>
+              </w:rPr>
+              <m:t>i</m:t>
+            </m:r>
+          </m:sub>
+        </m:sSub>
+      </m:oMath>
+      <w:r>
+        <w:rPr>
+          <w:rFonts w:hint="eastAsia"/>
+        </w:rPr>
+        <w:t xml:space="preserve">? </w:t>
+      </w:r>
+    </w:p>
+    <w:p>
+      <w:pPr>
+        <w:pStyle w:val="ListParagraph"/>
+        <w:numPr>
+          <w:ilvl w:val="0"/>
+          <w:numId w:val="6"/>
+        </w:numPr>
+        <w:tabs>
+          <w:tab w:val="left" w:pos="3180"/>
+        </w:tabs>
+        <w:ind w:leftChars="0"/>
+        <w:rPr>
+          <w:b/>
+        </w:rPr>
+      </w:pPr>
+      <w:r>
+        <w:t xml:space="preserve">Basically take all sampled values of parameter </w:t>
+      </w:r>
+      <m:oMath>
+        <m:sSub>
+          <m:sSubPr>
+            <m:ctrlPr>
+              <w:rPr>
+                <w:rFonts w:ascii="Cambria Math" w:hAnsi="Cambria Math"/>
+                <w:i/>
+              </w:rPr>
+            </m:ctrlPr>
+          </m:sSubPr>
+          <m:e>
+            <m:r>
+              <w:rPr>
+                <w:rFonts w:ascii="Cambria Math" w:hAnsi="Cambria Math"/>
+              </w:rPr>
+              <m:t>x</m:t>
+            </m:r>
+          </m:e>
+          <m:sub>
+            <m:r>
+              <w:rPr>
+                <w:rFonts w:ascii="Cambria Math" w:hAnsi="Cambria Math"/>
+              </w:rPr>
+              <m:t>i</m:t>
+            </m:r>
+          </m:sub>
+        </m:sSub>
+      </m:oMath>
+      <w:r>
+        <w:rPr>
+          <w:rFonts w:hint="eastAsia"/>
+        </w:rPr>
+        <w:t xml:space="preserve"> and plot a histogram </w:t>
+      </w:r>
+      <w:r>
+        <w:rPr>
+          <w:b/>
+        </w:rPr>
+        <w:t xml:space="preserve">(4 above), </w:t>
+      </w:r>
+      <w:r>
+        <w:t xml:space="preserve">AKA this is the </w:t>
+      </w:r>
+      <w:r>
+        <w:rPr>
+          <w:color w:val="FF0000"/>
+        </w:rPr>
+        <w:t>probability distribution for each parameter which we define using kernel distributions using literature/bench-scale data</w:t>
+      </w:r>
+    </w:p>
+    <w:p>
+      <w:pPr>
+        <w:pStyle w:val="ListParagraph"/>
+        <w:numPr>
+          <w:ilvl w:val="0"/>
+          <w:numId w:val="6"/>
+        </w:numPr>
+        <w:tabs>
+          <w:tab w:val="left" w:pos="3180"/>
+        </w:tabs>
+        <w:ind w:leftChars="0"/>
+        <w:rPr>
+          <w:b/>
+        </w:rPr>
+      </w:pPr>
+      <w:r>
+        <w:t xml:space="preserve">The prior probability of parameter </w:t>
+      </w:r>
+      <m:oMath>
+        <m:sSub>
+          <m:sSubPr>
+            <m:ctrlPr>
+              <w:rPr>
+                <w:rFonts w:ascii="Cambria Math" w:hAnsi="Cambria Math"/>
+                <w:i/>
+              </w:rPr>
+            </m:ctrlPr>
+          </m:sSubPr>
+          <m:e>
+            <m:r>
+              <w:rPr>
+                <w:rFonts w:ascii="Cambria Math" w:hAnsi="Cambria Math"/>
+              </w:rPr>
+              <m:t>x</m:t>
+            </m:r>
+          </m:e>
+          <m:sub>
+            <m:r>
+              <w:rPr>
+                <w:rFonts w:ascii="Cambria Math" w:hAnsi="Cambria Math"/>
+              </w:rPr>
+              <m:t>i</m:t>
+            </m:r>
+          </m:sub>
+        </m:sSub>
+      </m:oMath>
+      <w:r>
+        <w:t xml:space="preserve"> basically represents the </w:t>
+      </w:r>
+      <w:r>
+        <w:rPr>
+          <w:u w:val="single"/>
+        </w:rPr>
+        <w:t xml:space="preserve">uncertainty of parameter </w:t>
+      </w:r>
+      <m:oMath>
+        <m:sSub>
+          <m:sSubPr>
+            <m:ctrlPr>
+              <w:rPr>
+                <w:rFonts w:ascii="Cambria Math" w:hAnsi="Cambria Math"/>
+                <w:i/>
+                <w:u w:val="single"/>
+              </w:rPr>
+            </m:ctrlPr>
+          </m:sSubPr>
+          <m:e>
+            <m:r>
+              <w:rPr>
+                <w:rFonts w:ascii="Cambria Math" w:hAnsi="Cambria Math"/>
+                <w:u w:val="single"/>
+              </w:rPr>
+              <m:t>x</m:t>
+            </m:r>
+          </m:e>
+          <m:sub>
+            <m:r>
+              <w:rPr>
+                <w:rFonts w:ascii="Cambria Math" w:hAnsi="Cambria Math"/>
+                <w:u w:val="single"/>
+              </w:rPr>
+              <m:t>i</m:t>
+            </m:r>
+          </m:sub>
+        </m:sSub>
+      </m:oMath>
+      <w:r>
+        <w:rPr>
+          <w:rFonts w:hint="eastAsia"/>
+        </w:rPr>
+        <w:t xml:space="preserve"> </w:t>
+      </w:r>
+    </w:p>
+    <w:p>
+      <w:pPr>
+        <w:tabs>
+          <w:tab w:val="left" w:pos="3180"/>
+        </w:tabs>
+      </w:pPr>
+      <w:r>
+        <w:rPr>
+          <w:rFonts w:hint="eastAsia"/>
+          <w:b/>
+        </w:rPr>
+        <w:t xml:space="preserve">Rank Score: </w:t>
+      </w:r>
+      <w:r>
+        <w:t>The rank score is defined as the difference of the posterior PDFs (area difference) for “success” and “failure” classes. Parameters are ranked higher if the area difference in the posterior PDFs are larger</w:t>
+      </w:r>
+    </w:p>
+    <w:p>
+      <w:pPr>
+        <w:pStyle w:val="ListParagraph"/>
+        <w:numPr>
+          <w:ilvl w:val="0"/>
+          <w:numId w:val="6"/>
+        </w:numPr>
+        <w:tabs>
+          <w:tab w:val="left" w:pos="3180"/>
+        </w:tabs>
+        <w:ind w:leftChars="0"/>
+      </w:pPr>
+      <w:r>
+        <w:lastRenderedPageBreak/>
+        <w:t xml:space="preserve">AKA, for the exact same parameter </w:t>
+      </w:r>
+      <m:oMath>
+        <m:sSub>
+          <m:sSubPr>
+            <m:ctrlPr>
+              <w:rPr>
+                <w:rFonts w:ascii="Cambria Math" w:hAnsi="Cambria Math"/>
+                <w:i/>
+              </w:rPr>
+            </m:ctrlPr>
+          </m:sSubPr>
+          <m:e>
+            <m:r>
+              <w:rPr>
+                <w:rFonts w:ascii="Cambria Math" w:hAnsi="Cambria Math"/>
+              </w:rPr>
+              <m:t>x</m:t>
+            </m:r>
+          </m:e>
+          <m:sub>
+            <m:r>
+              <w:rPr>
+                <w:rFonts w:ascii="Cambria Math" w:hAnsi="Cambria Math"/>
+              </w:rPr>
+              <m:t>i</m:t>
+            </m:r>
+          </m:sub>
+        </m:sSub>
+      </m:oMath>
+      <w:r>
+        <w:t>’s value, there is a noticeable effect on the evaluation outcome. Therefore it is more significant from the basis of ____. In addition, graphing the kernal distributions of the posterior PDFs can reveal more intricate details such as in Jie Gu et al., 2015</w:t>
+      </w:r>
+    </w:p>
+    <w:p>
+      <w:pPr>
+        <w:pStyle w:val="ListParagraph"/>
+        <w:numPr>
+          <w:ilvl w:val="0"/>
+          <w:numId w:val="6"/>
+        </w:numPr>
+        <w:tabs>
+          <w:tab w:val="left" w:pos="3180"/>
+        </w:tabs>
+        <w:ind w:leftChars="0"/>
+      </w:pPr>
+      <w:r>
+        <w:t xml:space="preserve">Low rank score means small difference in the posterior kernel PDFs. This means regardless of parameter </w:t>
+      </w:r>
+      <m:oMath>
+        <m:sSub>
+          <m:sSubPr>
+            <m:ctrlPr>
+              <w:rPr>
+                <w:rFonts w:ascii="Cambria Math" w:hAnsi="Cambria Math"/>
+                <w:i/>
+              </w:rPr>
+            </m:ctrlPr>
+          </m:sSubPr>
+          <m:e>
+            <m:r>
+              <w:rPr>
+                <w:rFonts w:ascii="Cambria Math" w:hAnsi="Cambria Math"/>
+              </w:rPr>
+              <m:t>x</m:t>
+            </m:r>
+          </m:e>
+          <m:sub>
+            <m:r>
+              <w:rPr>
+                <w:rFonts w:ascii="Cambria Math" w:hAnsi="Cambria Math"/>
+              </w:rPr>
+              <m:t>i</m:t>
+            </m:r>
+          </m:sub>
+        </m:sSub>
+      </m:oMath>
+      <w:r>
+        <w:t xml:space="preserve">’s value, there is little difference evaluation outcome classification. </w:t>
+      </w:r>
+    </w:p>
+    <w:p>
+      <w:pPr>
+        <w:pStyle w:val="ListParagraph"/>
+        <w:numPr>
+          <w:ilvl w:val="0"/>
+          <w:numId w:val="6"/>
+        </w:numPr>
+        <w:tabs>
+          <w:tab w:val="left" w:pos="3180"/>
+        </w:tabs>
+        <w:ind w:leftChars="0"/>
+        <w:rPr>
+          <w:rFonts w:hint="eastAsia"/>
+        </w:rPr>
+      </w:pPr>
+      <w:r>
+        <w:t xml:space="preserve">The smaller the rank score, the more idential the posterial kernel PDFs. AKA, regardless of </w:t>
+      </w:r>
+      <m:oMath>
+        <m:sSub>
+          <m:sSubPr>
+            <m:ctrlPr>
+              <w:rPr>
+                <w:rFonts w:ascii="Cambria Math" w:hAnsi="Cambria Math"/>
+                <w:i/>
+              </w:rPr>
+            </m:ctrlPr>
+          </m:sSubPr>
+          <m:e>
+            <m:r>
+              <w:rPr>
+                <w:rFonts w:ascii="Cambria Math" w:hAnsi="Cambria Math"/>
+              </w:rPr>
+              <m:t>x</m:t>
+            </m:r>
+          </m:e>
+          <m:sub>
+            <m:r>
+              <w:rPr>
+                <w:rFonts w:ascii="Cambria Math" w:hAnsi="Cambria Math"/>
+              </w:rPr>
+              <m:t>i</m:t>
+            </m:r>
+          </m:sub>
+        </m:sSub>
+      </m:oMath>
+      <w:r>
+        <w:t>’s value, the probability of class outcome is virtually identical &gt;&gt; which means it is insignificant</w:t>
+      </w:r>
+    </w:p>
+    <w:p>
+      <w:pPr>
+        <w:tabs>
+          <w:tab w:val="left" w:pos="3180"/>
+        </w:tabs>
+        <w:rPr>
+          <w:rFonts w:eastAsia="바탕" w:cs="바탕" w:hint="eastAsia"/>
+        </w:rPr>
+      </w:pPr>
       <w:bookmarkStart w:id="0" w:name="_GoBack"/>
       <w:bookmarkEnd w:id="0"/>
     </w:p>
@@ -7496,12 +8521,12 @@
     </w:lvl>
   </w:abstractNum>
   <w:abstractNum w:abstractNumId="2" w15:restartNumberingAfterBreak="0">
-    <w:nsid w:val="3E672BFB"/>
+    <w:nsid w:val="3C362B58"/>
     <w:multiLevelType w:val="hybridMultilevel"/>
-    <w:tmpl w:val="F3720332"/>
-    <w:lvl w:ilvl="0" w:tplc="8B3C0430">
+    <w:tmpl w:val="9E8A9CEC"/>
+    <w:lvl w:ilvl="0" w:tplc="33E079A8">
       <w:numFmt w:val="bullet"/>
-      <w:lvlText w:val=""/>
+      <w:lvlText w:val=""/>
       <w:lvlJc w:val="left"/>
       <w:pPr>
         <w:ind w:left="760" w:hanging="360"/>
@@ -7608,15 +8633,15 @@
     </w:lvl>
   </w:abstractNum>
   <w:abstractNum w:abstractNumId="3" w15:restartNumberingAfterBreak="0">
-    <w:nsid w:val="3FC817B8"/>
+    <w:nsid w:val="3E672BFB"/>
     <w:multiLevelType w:val="hybridMultilevel"/>
-    <w:tmpl w:val="CF9C0AAA"/>
-    <w:lvl w:ilvl="0" w:tplc="CD745A5C">
+    <w:tmpl w:val="F3720332"/>
+    <w:lvl w:ilvl="0" w:tplc="8B3C0430">
       <w:numFmt w:val="bullet"/>
       <w:lvlText w:val=""/>
       <w:lvlJc w:val="left"/>
       <w:pPr>
-        <w:ind w:left="1069" w:hanging="360"/>
+        <w:ind w:left="760" w:hanging="360"/>
       </w:pPr>
       <w:rPr>
         <w:rFonts w:ascii="Wingdings" w:eastAsiaTheme="minorEastAsia" w:hAnsi="Wingdings" w:cstheme="minorBidi" w:hint="default"/>
@@ -7628,7 +8653,7 @@
       <w:lvlText w:val=""/>
       <w:lvlJc w:val="left"/>
       <w:pPr>
-        <w:ind w:left="1509" w:hanging="400"/>
+        <w:ind w:left="1200" w:hanging="400"/>
       </w:pPr>
       <w:rPr>
         <w:rFonts w:ascii="Wingdings" w:hAnsi="Wingdings" w:hint="default"/>
@@ -7640,7 +8665,7 @@
       <w:lvlText w:val=""/>
       <w:lvlJc w:val="left"/>
       <w:pPr>
-        <w:ind w:left="1909" w:hanging="400"/>
+        <w:ind w:left="1600" w:hanging="400"/>
       </w:pPr>
       <w:rPr>
         <w:rFonts w:ascii="Wingdings" w:hAnsi="Wingdings" w:hint="default"/>
@@ -7652,7 +8677,7 @@
       <w:lvlText w:val=""/>
       <w:lvlJc w:val="left"/>
       <w:pPr>
-        <w:ind w:left="2309" w:hanging="400"/>
+        <w:ind w:left="2000" w:hanging="400"/>
       </w:pPr>
       <w:rPr>
         <w:rFonts w:ascii="Wingdings" w:hAnsi="Wingdings" w:hint="default"/>
@@ -7664,7 +8689,7 @@
       <w:lvlText w:val=""/>
       <w:lvlJc w:val="left"/>
       <w:pPr>
-        <w:ind w:left="2709" w:hanging="400"/>
+        <w:ind w:left="2400" w:hanging="400"/>
       </w:pPr>
       <w:rPr>
         <w:rFonts w:ascii="Wingdings" w:hAnsi="Wingdings" w:hint="default"/>
@@ -7676,7 +8701,7 @@
       <w:lvlText w:val=""/>
       <w:lvlJc w:val="left"/>
       <w:pPr>
-        <w:ind w:left="3109" w:hanging="400"/>
+        <w:ind w:left="2800" w:hanging="400"/>
       </w:pPr>
       <w:rPr>
         <w:rFonts w:ascii="Wingdings" w:hAnsi="Wingdings" w:hint="default"/>
@@ -7688,7 +8713,7 @@
       <w:lvlText w:val=""/>
       <w:lvlJc w:val="left"/>
       <w:pPr>
-        <w:ind w:left="3509" w:hanging="400"/>
+        <w:ind w:left="3200" w:hanging="400"/>
       </w:pPr>
       <w:rPr>
         <w:rFonts w:ascii="Wingdings" w:hAnsi="Wingdings" w:hint="default"/>
@@ -7700,7 +8725,7 @@
       <w:lvlText w:val=""/>
       <w:lvlJc w:val="left"/>
       <w:pPr>
-        <w:ind w:left="3909" w:hanging="400"/>
+        <w:ind w:left="3600" w:hanging="400"/>
       </w:pPr>
       <w:rPr>
         <w:rFonts w:ascii="Wingdings" w:hAnsi="Wingdings" w:hint="default"/>
@@ -7712,7 +8737,7 @@
       <w:lvlText w:val=""/>
       <w:lvlJc w:val="left"/>
       <w:pPr>
-        <w:ind w:left="4309" w:hanging="400"/>
+        <w:ind w:left="4000" w:hanging="400"/>
       </w:pPr>
       <w:rPr>
         <w:rFonts w:ascii="Wingdings" w:hAnsi="Wingdings" w:hint="default"/>
@@ -7720,6 +8745,118 @@
     </w:lvl>
   </w:abstractNum>
   <w:abstractNum w:abstractNumId="4" w15:restartNumberingAfterBreak="0">
+    <w:nsid w:val="3FC817B8"/>
+    <w:multiLevelType w:val="hybridMultilevel"/>
+    <w:tmpl w:val="CF9C0AAA"/>
+    <w:lvl w:ilvl="0" w:tplc="CD745A5C">
+      <w:numFmt w:val="bullet"/>
+      <w:lvlText w:val=""/>
+      <w:lvlJc w:val="left"/>
+      <w:pPr>
+        <w:ind w:left="1069" w:hanging="360"/>
+      </w:pPr>
+      <w:rPr>
+        <w:rFonts w:ascii="Wingdings" w:eastAsiaTheme="minorEastAsia" w:hAnsi="Wingdings" w:cstheme="minorBidi" w:hint="default"/>
+      </w:rPr>
+    </w:lvl>
+    <w:lvl w:ilvl="1" w:tplc="04090003" w:tentative="1">
+      <w:start w:val="1"/>
+      <w:numFmt w:val="bullet"/>
+      <w:lvlText w:val=""/>
+      <w:lvlJc w:val="left"/>
+      <w:pPr>
+        <w:ind w:left="1509" w:hanging="400"/>
+      </w:pPr>
+      <w:rPr>
+        <w:rFonts w:ascii="Wingdings" w:hAnsi="Wingdings" w:hint="default"/>
+      </w:rPr>
+    </w:lvl>
+    <w:lvl w:ilvl="2" w:tplc="04090005" w:tentative="1">
+      <w:start w:val="1"/>
+      <w:numFmt w:val="bullet"/>
+      <w:lvlText w:val=""/>
+      <w:lvlJc w:val="left"/>
+      <w:pPr>
+        <w:ind w:left="1909" w:hanging="400"/>
+      </w:pPr>
+      <w:rPr>
+        <w:rFonts w:ascii="Wingdings" w:hAnsi="Wingdings" w:hint="default"/>
+      </w:rPr>
+    </w:lvl>
+    <w:lvl w:ilvl="3" w:tplc="04090001" w:tentative="1">
+      <w:start w:val="1"/>
+      <w:numFmt w:val="bullet"/>
+      <w:lvlText w:val=""/>
+      <w:lvlJc w:val="left"/>
+      <w:pPr>
+        <w:ind w:left="2309" w:hanging="400"/>
+      </w:pPr>
+      <w:rPr>
+        <w:rFonts w:ascii="Wingdings" w:hAnsi="Wingdings" w:hint="default"/>
+      </w:rPr>
+    </w:lvl>
+    <w:lvl w:ilvl="4" w:tplc="04090003" w:tentative="1">
+      <w:start w:val="1"/>
+      <w:numFmt w:val="bullet"/>
+      <w:lvlText w:val=""/>
+      <w:lvlJc w:val="left"/>
+      <w:pPr>
+        <w:ind w:left="2709" w:hanging="400"/>
+      </w:pPr>
+      <w:rPr>
+        <w:rFonts w:ascii="Wingdings" w:hAnsi="Wingdings" w:hint="default"/>
+      </w:rPr>
+    </w:lvl>
+    <w:lvl w:ilvl="5" w:tplc="04090005" w:tentative="1">
+      <w:start w:val="1"/>
+      <w:numFmt w:val="bullet"/>
+      <w:lvlText w:val=""/>
+      <w:lvlJc w:val="left"/>
+      <w:pPr>
+        <w:ind w:left="3109" w:hanging="400"/>
+      </w:pPr>
+      <w:rPr>
+        <w:rFonts w:ascii="Wingdings" w:hAnsi="Wingdings" w:hint="default"/>
+      </w:rPr>
+    </w:lvl>
+    <w:lvl w:ilvl="6" w:tplc="04090001" w:tentative="1">
+      <w:start w:val="1"/>
+      <w:numFmt w:val="bullet"/>
+      <w:lvlText w:val=""/>
+      <w:lvlJc w:val="left"/>
+      <w:pPr>
+        <w:ind w:left="3509" w:hanging="400"/>
+      </w:pPr>
+      <w:rPr>
+        <w:rFonts w:ascii="Wingdings" w:hAnsi="Wingdings" w:hint="default"/>
+      </w:rPr>
+    </w:lvl>
+    <w:lvl w:ilvl="7" w:tplc="04090003" w:tentative="1">
+      <w:start w:val="1"/>
+      <w:numFmt w:val="bullet"/>
+      <w:lvlText w:val=""/>
+      <w:lvlJc w:val="left"/>
+      <w:pPr>
+        <w:ind w:left="3909" w:hanging="400"/>
+      </w:pPr>
+      <w:rPr>
+        <w:rFonts w:ascii="Wingdings" w:hAnsi="Wingdings" w:hint="default"/>
+      </w:rPr>
+    </w:lvl>
+    <w:lvl w:ilvl="8" w:tplc="04090005" w:tentative="1">
+      <w:start w:val="1"/>
+      <w:numFmt w:val="bullet"/>
+      <w:lvlText w:val=""/>
+      <w:lvlJc w:val="left"/>
+      <w:pPr>
+        <w:ind w:left="4309" w:hanging="400"/>
+      </w:pPr>
+      <w:rPr>
+        <w:rFonts w:ascii="Wingdings" w:hAnsi="Wingdings" w:hint="default"/>
+      </w:rPr>
+    </w:lvl>
+  </w:abstractNum>
+  <w:abstractNum w:abstractNumId="5" w15:restartNumberingAfterBreak="0">
     <w:nsid w:val="4C0E089B"/>
     <w:multiLevelType w:val="hybridMultilevel"/>
     <w:tmpl w:val="3B0832AC"/>
@@ -7840,13 +8977,16 @@
     <w:abstractNumId w:val="1"/>
   </w:num>
   <w:num w:numId="3">
-    <w:abstractNumId w:val="2"/>
+    <w:abstractNumId w:val="3"/>
   </w:num>
   <w:num w:numId="4">
+    <w:abstractNumId w:val="5"/>
+  </w:num>
+  <w:num w:numId="5">
     <w:abstractNumId w:val="4"/>
   </w:num>
-  <w:num w:numId="5">
-    <w:abstractNumId w:val="3"/>
+  <w:num w:numId="6">
+    <w:abstractNumId w:val="2"/>
   </w:num>
   <w:numIdMacAtCleanup w:val="4"/>
 </w:numbering>
@@ -8622,7 +9762,7 @@
 </file>
 
 <file path=customXml/itemProps1.xml><?xml version="1.0" encoding="utf-8"?>
-<ds:datastoreItem xmlns:ds="http://schemas.openxmlformats.org/officeDocument/2006/customXml" ds:itemID="{8278806F-8539-474D-896F-4BD1CFDD3414}">
+<ds:datastoreItem xmlns:ds="http://schemas.openxmlformats.org/officeDocument/2006/customXml" ds:itemID="{C0095A78-BB2E-41BC-8228-F79D9AEA5ABD}">
   <ds:schemaRefs>
     <ds:schemaRef ds:uri="http://schemas.openxmlformats.org/officeDocument/2006/bibliography"/>
   </ds:schemaRefs>

</xml_diff>